<commit_message>
updated resume and session 3
</commit_message>
<xml_diff>
--- a/_summary/resume/00 Ali Lahiji Resume.docx
+++ b/_summary/resume/00 Ali Lahiji Resume.docx
@@ -108,11 +108,19 @@
           <w:rFonts w:ascii="Calibri Light" w:hAnsi="Calibri Light" w:cs="Calibri Light"/>
         </w:rPr>
       </w:pPr>
-      <w:r>
-        <w:rPr>
-          <w:rFonts w:ascii="Calibri Light" w:hAnsi="Calibri Light" w:cs="Calibri Light"/>
-        </w:rPr>
-        <w:t xml:space="preserve">956.271.5787  |  </w:t>
+      <w:proofErr w:type="gramStart"/>
+      <w:r>
+        <w:rPr>
+          <w:rFonts w:ascii="Calibri Light" w:hAnsi="Calibri Light" w:cs="Calibri Light"/>
+        </w:rPr>
+        <w:t>956.271.5787  |</w:t>
+      </w:r>
+      <w:proofErr w:type="gramEnd"/>
+      <w:r>
+        <w:rPr>
+          <w:rFonts w:ascii="Calibri Light" w:hAnsi="Calibri Light" w:cs="Calibri Light"/>
+        </w:rPr>
+        <w:t xml:space="preserve">  </w:t>
       </w:r>
       <w:hyperlink r:id="rId7" w:history="1">
         <w:r>
@@ -216,6 +224,7 @@
       <w:r>
         <w:rPr>
           <w:rFonts w:ascii="Calibri Light" w:hAnsi="Calibri Light" w:cs="Calibri Light"/>
+          <w:color w:val="FFFFFF" w:themeColor="background1"/>
         </w:rPr>
         <w:pict w14:anchorId="1684DE7D">
           <v:rect id="_x0000_i1027" style="width:468pt;height:2pt" o:hralign="center" o:hrstd="t" o:hrnoshade="t" o:hr="t" fillcolor="black" stroked="f"/>
@@ -242,7 +251,57 @@
         <w:rPr>
           <w:rFonts w:ascii="Calibri Light" w:hAnsi="Calibri Light" w:cs="Calibri Light"/>
         </w:rPr>
-        <w:t>Award-winning professional with medical background and top 1% academic credentials. Delivered 18+ enterprise AI solutions for major US healthcare system. Expertise in Microsoft Azure AI, healthcare interoperability (HL7/FHIR), and Python automation. Proven track record of leading technical teams and architecting production systems.</w:t>
+        <w:t xml:space="preserve">Award-winning professional with medical background and top 1% academic credentials. Delivered </w:t>
+      </w:r>
+      <w:r>
+        <w:rPr>
+          <w:rFonts w:ascii="Calibri Light" w:hAnsi="Calibri Light" w:cs="Calibri Light"/>
+        </w:rPr>
+        <w:t>multiple</w:t>
+      </w:r>
+      <w:r>
+        <w:rPr>
+          <w:rFonts w:ascii="Calibri Light" w:hAnsi="Calibri Light" w:cs="Calibri Light"/>
+        </w:rPr>
+        <w:t xml:space="preserve"> enterprise </w:t>
+      </w:r>
+      <w:r>
+        <w:rPr>
+          <w:rFonts w:ascii="Calibri Light" w:hAnsi="Calibri Light" w:cs="Calibri Light"/>
+        </w:rPr>
+        <w:t>software</w:t>
+      </w:r>
+      <w:r>
+        <w:rPr>
+          <w:rFonts w:ascii="Calibri Light" w:hAnsi="Calibri Light" w:cs="Calibri Light"/>
+        </w:rPr>
+        <w:t xml:space="preserve"> solutions for major US healthcare </w:t>
+      </w:r>
+      <w:proofErr w:type="gramStart"/>
+      <w:r>
+        <w:rPr>
+          <w:rFonts w:ascii="Calibri Light" w:hAnsi="Calibri Light" w:cs="Calibri Light"/>
+        </w:rPr>
+        <w:t>system</w:t>
+      </w:r>
+      <w:proofErr w:type="gramEnd"/>
+      <w:r>
+        <w:rPr>
+          <w:rFonts w:ascii="Calibri Light" w:hAnsi="Calibri Light" w:cs="Calibri Light"/>
+        </w:rPr>
+        <w:t xml:space="preserve">. Expertise in Microsoft Azure AI, healthcare interoperability (HL7/FHIR), and </w:t>
+      </w:r>
+      <w:r>
+        <w:rPr>
+          <w:rFonts w:ascii="Calibri Light" w:hAnsi="Calibri Light" w:cs="Calibri Light"/>
+        </w:rPr>
+        <w:t>custom software development</w:t>
+      </w:r>
+      <w:r>
+        <w:rPr>
+          <w:rFonts w:ascii="Calibri Light" w:hAnsi="Calibri Light" w:cs="Calibri Light"/>
+        </w:rPr>
+        <w:t>. Proven track record of leading technical teams and architecting production systems.</w:t>
       </w:r>
     </w:p>
     <w:p>
@@ -335,16 +394,12 @@
           <w:p>
             <w:pPr>
               <w:rPr>
-                <w:rFonts w:ascii="Consolas" w:hAnsi="Consolas" w:cs="Calibri"/>
-                <w:sz w:val="22"/>
-                <w:szCs w:val="22"/>
+                <w:rFonts w:asciiTheme="majorHAnsi" w:hAnsiTheme="majorHAnsi" w:cstheme="majorHAnsi"/>
               </w:rPr>
             </w:pPr>
             <w:r>
               <w:rPr>
-                <w:rFonts w:ascii="Consolas" w:hAnsi="Consolas" w:cs="Calibri"/>
-                <w:sz w:val="22"/>
-                <w:szCs w:val="22"/>
+                <w:rFonts w:asciiTheme="majorHAnsi" w:hAnsiTheme="majorHAnsi" w:cstheme="majorHAnsi"/>
               </w:rPr>
               <w:t>• Microsoft Azure AI (Certified)</w:t>
             </w:r>
@@ -359,18 +414,20 @@
           <w:p>
             <w:pPr>
               <w:rPr>
-                <w:rFonts w:ascii="Calibri" w:hAnsi="Calibri" w:cs="Calibri"/>
-                <w:sz w:val="22"/>
-                <w:szCs w:val="22"/>
+                <w:rFonts w:asciiTheme="majorHAnsi" w:hAnsiTheme="majorHAnsi" w:cstheme="majorHAnsi"/>
               </w:rPr>
             </w:pPr>
             <w:r>
               <w:rPr>
-                <w:rFonts w:ascii="Calibri" w:hAnsi="Calibri" w:cs="Calibri"/>
-                <w:sz w:val="22"/>
-                <w:szCs w:val="22"/>
+                <w:rFonts w:asciiTheme="majorHAnsi" w:hAnsiTheme="majorHAnsi" w:cstheme="majorHAnsi"/>
               </w:rPr>
-              <w:t>• Python / SQL / .NET Core</w:t>
+              <w:t xml:space="preserve">• Python / SQL / </w:t>
+            </w:r>
+            <w:r>
+              <w:rPr>
+                <w:rFonts w:asciiTheme="majorHAnsi" w:hAnsiTheme="majorHAnsi" w:cstheme="majorHAnsi"/>
+              </w:rPr>
+              <w:t>Claude</w:t>
             </w:r>
           </w:p>
         </w:tc>
@@ -388,16 +445,12 @@
           <w:p>
             <w:pPr>
               <w:rPr>
-                <w:rFonts w:ascii="Consolas" w:hAnsi="Consolas" w:cs="Calibri"/>
-                <w:sz w:val="22"/>
-                <w:szCs w:val="22"/>
+                <w:rFonts w:asciiTheme="majorHAnsi" w:hAnsiTheme="majorHAnsi" w:cstheme="majorHAnsi"/>
               </w:rPr>
             </w:pPr>
             <w:r>
               <w:rPr>
-                <w:rFonts w:ascii="Consolas" w:hAnsi="Consolas" w:cs="Calibri"/>
-                <w:sz w:val="22"/>
-                <w:szCs w:val="22"/>
+                <w:rFonts w:asciiTheme="majorHAnsi" w:hAnsiTheme="majorHAnsi" w:cstheme="majorHAnsi"/>
               </w:rPr>
               <w:t>• HL7 FHIR Healthcare Standards</w:t>
             </w:r>
@@ -412,16 +465,12 @@
           <w:p>
             <w:pPr>
               <w:rPr>
-                <w:rFonts w:ascii="Calibri" w:hAnsi="Calibri" w:cs="Calibri"/>
-                <w:sz w:val="22"/>
-                <w:szCs w:val="22"/>
+                <w:rFonts w:asciiTheme="majorHAnsi" w:hAnsiTheme="majorHAnsi" w:cstheme="majorHAnsi"/>
               </w:rPr>
             </w:pPr>
             <w:r>
               <w:rPr>
-                <w:rFonts w:ascii="Calibri" w:hAnsi="Calibri" w:cs="Calibri"/>
-                <w:sz w:val="22"/>
-                <w:szCs w:val="22"/>
+                <w:rFonts w:asciiTheme="majorHAnsi" w:hAnsiTheme="majorHAnsi" w:cstheme="majorHAnsi"/>
               </w:rPr>
               <w:t>• Microsoft SQL Server</w:t>
             </w:r>
@@ -441,16 +490,12 @@
           <w:p>
             <w:pPr>
               <w:rPr>
-                <w:rFonts w:ascii="Consolas" w:hAnsi="Consolas" w:cs="Calibri"/>
-                <w:sz w:val="22"/>
-                <w:szCs w:val="22"/>
+                <w:rFonts w:asciiTheme="majorHAnsi" w:hAnsiTheme="majorHAnsi" w:cstheme="majorHAnsi"/>
               </w:rPr>
             </w:pPr>
             <w:r>
               <w:rPr>
-                <w:rFonts w:ascii="Consolas" w:hAnsi="Consolas" w:cs="Calibri"/>
-                <w:sz w:val="22"/>
-                <w:szCs w:val="22"/>
+                <w:rFonts w:asciiTheme="majorHAnsi" w:hAnsiTheme="majorHAnsi" w:cstheme="majorHAnsi"/>
               </w:rPr>
               <w:t>• AI/ML Solution Architecture</w:t>
             </w:r>
@@ -465,16 +510,12 @@
           <w:p>
             <w:pPr>
               <w:rPr>
-                <w:rFonts w:ascii="Calibri" w:hAnsi="Calibri" w:cs="Calibri"/>
-                <w:sz w:val="22"/>
-                <w:szCs w:val="22"/>
+                <w:rFonts w:asciiTheme="majorHAnsi" w:hAnsiTheme="majorHAnsi" w:cstheme="majorHAnsi"/>
               </w:rPr>
             </w:pPr>
             <w:r>
               <w:rPr>
-                <w:rFonts w:ascii="Calibri" w:hAnsi="Calibri" w:cs="Calibri"/>
-                <w:sz w:val="22"/>
-                <w:szCs w:val="22"/>
+                <w:rFonts w:asciiTheme="majorHAnsi" w:hAnsiTheme="majorHAnsi" w:cstheme="majorHAnsi"/>
               </w:rPr>
               <w:t>• Healthcare Data Integration  </w:t>
             </w:r>
@@ -494,16 +535,12 @@
           <w:p>
             <w:pPr>
               <w:rPr>
-                <w:rFonts w:ascii="Consolas" w:hAnsi="Consolas" w:cs="Calibri"/>
-                <w:sz w:val="22"/>
-                <w:szCs w:val="22"/>
+                <w:rFonts w:asciiTheme="majorHAnsi" w:hAnsiTheme="majorHAnsi" w:cstheme="majorHAnsi"/>
               </w:rPr>
             </w:pPr>
             <w:r>
               <w:rPr>
-                <w:rFonts w:ascii="Consolas" w:hAnsi="Consolas" w:cs="Calibri"/>
-                <w:sz w:val="22"/>
-                <w:szCs w:val="22"/>
+                <w:rFonts w:asciiTheme="majorHAnsi" w:hAnsiTheme="majorHAnsi" w:cstheme="majorHAnsi"/>
               </w:rPr>
               <w:t>• Cloud Computing &amp; Deployment</w:t>
             </w:r>
@@ -518,16 +555,12 @@
           <w:p>
             <w:pPr>
               <w:rPr>
-                <w:rFonts w:ascii="Calibri" w:hAnsi="Calibri" w:cs="Calibri"/>
-                <w:sz w:val="22"/>
-                <w:szCs w:val="22"/>
+                <w:rFonts w:asciiTheme="majorHAnsi" w:hAnsiTheme="majorHAnsi" w:cstheme="majorHAnsi"/>
               </w:rPr>
             </w:pPr>
             <w:r>
               <w:rPr>
-                <w:rFonts w:ascii="Calibri" w:hAnsi="Calibri" w:cs="Calibri"/>
-                <w:sz w:val="22"/>
-                <w:szCs w:val="22"/>
+                <w:rFonts w:asciiTheme="majorHAnsi" w:hAnsiTheme="majorHAnsi" w:cstheme="majorHAnsi"/>
               </w:rPr>
               <w:t>• Enterprise Automation Systems</w:t>
             </w:r>
@@ -547,16 +580,12 @@
           <w:p>
             <w:pPr>
               <w:rPr>
-                <w:rFonts w:ascii="Consolas" w:hAnsi="Consolas" w:cs="Calibri"/>
-                <w:sz w:val="22"/>
-                <w:szCs w:val="22"/>
+                <w:rFonts w:asciiTheme="majorHAnsi" w:hAnsiTheme="majorHAnsi" w:cstheme="majorHAnsi"/>
               </w:rPr>
             </w:pPr>
             <w:r>
               <w:rPr>
-                <w:rFonts w:ascii="Consolas" w:hAnsi="Consolas" w:cs="Calibri"/>
-                <w:sz w:val="22"/>
-                <w:szCs w:val="22"/>
+                <w:rFonts w:asciiTheme="majorHAnsi" w:hAnsiTheme="majorHAnsi" w:cstheme="majorHAnsi"/>
               </w:rPr>
               <w:t>• Healthcare Interoperability</w:t>
             </w:r>
@@ -571,18 +600,20 @@
           <w:p>
             <w:pPr>
               <w:rPr>
-                <w:rFonts w:ascii="Calibri" w:hAnsi="Calibri" w:cs="Calibri"/>
-                <w:sz w:val="22"/>
-                <w:szCs w:val="22"/>
+                <w:rFonts w:asciiTheme="majorHAnsi" w:hAnsiTheme="majorHAnsi" w:cstheme="majorHAnsi"/>
               </w:rPr>
             </w:pPr>
             <w:r>
               <w:rPr>
-                <w:rFonts w:ascii="Calibri" w:hAnsi="Calibri" w:cs="Calibri"/>
-                <w:sz w:val="22"/>
-                <w:szCs w:val="22"/>
+                <w:rFonts w:asciiTheme="majorHAnsi" w:hAnsiTheme="majorHAnsi" w:cstheme="majorHAnsi"/>
               </w:rPr>
-              <w:t>• Real-time Monitoring Systems</w:t>
+              <w:t xml:space="preserve">• </w:t>
+            </w:r>
+            <w:r>
+              <w:rPr>
+                <w:rFonts w:asciiTheme="majorHAnsi" w:hAnsiTheme="majorHAnsi" w:cstheme="majorHAnsi"/>
+              </w:rPr>
+              <w:t>Linux / Docker / LLM Deployment</w:t>
             </w:r>
           </w:p>
         </w:tc>
@@ -651,11 +682,17 @@
       <w:pPr>
         <w:rPr>
           <w:rFonts w:ascii="Calibri Light" w:hAnsi="Calibri Light" w:cs="Calibri Light"/>
-        </w:rPr>
-      </w:pPr>
-      <w:r>
-        <w:rPr>
-          <w:rFonts w:ascii="Calibri Light" w:hAnsi="Calibri Light" w:cs="Calibri Light"/>
+          <w:b/>
+          <w:bCs/>
+          <w:u w:val="single"/>
+        </w:rPr>
+      </w:pPr>
+      <w:r>
+        <w:rPr>
+          <w:rFonts w:ascii="Calibri Light" w:hAnsi="Calibri Light" w:cs="Calibri Light"/>
+          <w:b/>
+          <w:bCs/>
+          <w:u w:val="single"/>
         </w:rPr>
         <w:t>MICROSOFT AZURE AI ENGINEER ASSOCIATE (AI-102)</w:t>
       </w:r>
@@ -697,11 +734,17 @@
       <w:pPr>
         <w:rPr>
           <w:rFonts w:ascii="Calibri Light" w:hAnsi="Calibri Light" w:cs="Calibri Light"/>
-        </w:rPr>
-      </w:pPr>
-      <w:r>
-        <w:rPr>
-          <w:rFonts w:ascii="Calibri Light" w:hAnsi="Calibri Light" w:cs="Calibri Light"/>
+          <w:b/>
+          <w:bCs/>
+          <w:u w:val="single"/>
+        </w:rPr>
+      </w:pPr>
+      <w:r>
+        <w:rPr>
+          <w:rFonts w:ascii="Calibri Light" w:hAnsi="Calibri Light" w:cs="Calibri Light"/>
+          <w:b/>
+          <w:bCs/>
+          <w:u w:val="single"/>
         </w:rPr>
         <w:t>HL7 FHIR FUNDAMENTALS</w:t>
       </w:r>
@@ -743,11 +786,17 @@
       <w:pPr>
         <w:rPr>
           <w:rFonts w:ascii="Calibri Light" w:hAnsi="Calibri Light" w:cs="Calibri Light"/>
-        </w:rPr>
-      </w:pPr>
-      <w:r>
-        <w:rPr>
-          <w:rFonts w:ascii="Calibri Light" w:hAnsi="Calibri Light" w:cs="Calibri Light"/>
+          <w:b/>
+          <w:bCs/>
+          <w:u w:val="single"/>
+        </w:rPr>
+      </w:pPr>
+      <w:r>
+        <w:rPr>
+          <w:rFonts w:ascii="Calibri Light" w:hAnsi="Calibri Light" w:cs="Calibri Light"/>
+          <w:b/>
+          <w:bCs/>
+          <w:u w:val="single"/>
         </w:rPr>
         <w:t>COMPTIA A+ CERTIFICATION</w:t>
       </w:r>
@@ -796,21 +845,39 @@
       <w:pPr>
         <w:rPr>
           <w:rFonts w:ascii="Calibri Light" w:hAnsi="Calibri Light" w:cs="Calibri Light"/>
-        </w:rPr>
-      </w:pPr>
-    </w:p>
-    <w:p>
-      <w:pPr>
-        <w:rPr>
-          <w:rFonts w:ascii="Calibri Light" w:hAnsi="Calibri Light" w:cs="Calibri Light"/>
-        </w:rPr>
-      </w:pPr>
-      <w:r>
-        <w:rPr>
-          <w:rFonts w:ascii="Calibri Light" w:hAnsi="Calibri Light" w:cs="Calibri Light"/>
-        </w:rPr>
+          <w:b/>
+          <w:bCs/>
+          <w:u w:val="single"/>
+        </w:rPr>
+      </w:pPr>
+      <w:r>
+        <w:rPr>
+          <w:rFonts w:ascii="Calibri Light" w:hAnsi="Calibri Light" w:cs="Calibri Light"/>
+          <w:b/>
+          <w:bCs/>
+          <w:u w:val="single"/>
+        </w:rPr>
+        <w:lastRenderedPageBreak/>
         <w:t>HARVARD UNIVERSITY - CS50</w:t>
       </w:r>
+      <w:r>
+        <w:rPr>
+          <w:rFonts w:ascii="Calibri Light" w:hAnsi="Calibri Light" w:cs="Calibri Light"/>
+          <w:b/>
+          <w:bCs/>
+          <w:u w:val="single"/>
+        </w:rPr>
+        <w:t>X Certificat</w:t>
+      </w:r>
+      <w:r>
+        <w:rPr>
+          <w:rFonts w:ascii="Calibri Light" w:hAnsi="Calibri Light" w:cs="Calibri Light"/>
+          <w:b/>
+          <w:bCs/>
+          <w:u w:val="single"/>
+        </w:rPr>
+        <w:t>ion</w:t>
+      </w:r>
     </w:p>
     <w:p>
       <w:pPr>
@@ -849,11 +916,17 @@
       <w:pPr>
         <w:rPr>
           <w:rFonts w:ascii="Calibri Light" w:hAnsi="Calibri Light" w:cs="Calibri Light"/>
-        </w:rPr>
-      </w:pPr>
-      <w:r>
-        <w:rPr>
-          <w:rFonts w:ascii="Calibri Light" w:hAnsi="Calibri Light" w:cs="Calibri Light"/>
+          <w:b/>
+          <w:bCs/>
+          <w:u w:val="single"/>
+        </w:rPr>
+      </w:pPr>
+      <w:r>
+        <w:rPr>
+          <w:rFonts w:ascii="Calibri Light" w:hAnsi="Calibri Light" w:cs="Calibri Light"/>
+          <w:b/>
+          <w:bCs/>
+          <w:u w:val="single"/>
         </w:rPr>
         <w:t>GOOGLE CLOUD CERTIFICATION</w:t>
       </w:r>
@@ -947,11 +1020,15 @@
       <w:pPr>
         <w:rPr>
           <w:rFonts w:ascii="Calibri Light" w:hAnsi="Calibri Light" w:cs="Calibri Light"/>
-        </w:rPr>
-      </w:pPr>
-      <w:r>
-        <w:rPr>
-          <w:rFonts w:ascii="Calibri Light" w:hAnsi="Calibri Light" w:cs="Calibri Light"/>
+          <w:b/>
+          <w:bCs/>
+        </w:rPr>
+      </w:pPr>
+      <w:r>
+        <w:rPr>
+          <w:rFonts w:ascii="Calibri Light" w:hAnsi="Calibri Light" w:cs="Calibri Light"/>
+          <w:b/>
+          <w:bCs/>
         </w:rPr>
         <w:t>ASSOCIATE AI AUTOMATION ENGINEER | DHR Health</w:t>
       </w:r>
@@ -979,46 +1056,161 @@
         <w:rPr>
           <w:rFonts w:ascii="Calibri Light" w:hAnsi="Calibri Light" w:cs="Calibri Light"/>
         </w:rPr>
-        <w:t>• Scaled ORBIT inventory system to multiple locations (SQL Server + Python automation)</w:t>
-      </w:r>
-    </w:p>
-    <w:p>
-      <w:pPr>
-        <w:rPr>
-          <w:rFonts w:ascii="Calibri Light" w:hAnsi="Calibri Light" w:cs="Calibri Light"/>
-        </w:rPr>
-      </w:pPr>
-      <w:r>
-        <w:rPr>
-          <w:rFonts w:ascii="Calibri Light" w:hAnsi="Calibri Light" w:cs="Calibri Light"/>
-        </w:rPr>
-        <w:t>• Built “MISSION CONTROL” real-time monitoring dashboard ingesting HL7 ADT via .NET TCP listeners for live patient tracking</w:t>
-      </w:r>
-    </w:p>
-    <w:p>
-      <w:pPr>
-        <w:rPr>
-          <w:rFonts w:ascii="Calibri Light" w:hAnsi="Calibri Light" w:cs="Calibri Light"/>
-        </w:rPr>
-      </w:pPr>
-      <w:r>
-        <w:rPr>
-          <w:rFonts w:ascii="Calibri Light" w:hAnsi="Calibri Light" w:cs="Calibri Light"/>
-        </w:rPr>
-        <w:t>• Led HL7/FHIR integration connecting EHR workflows across clinical departments</w:t>
-      </w:r>
-    </w:p>
-    <w:p>
-      <w:pPr>
-        <w:rPr>
-          <w:rFonts w:ascii="Calibri Light" w:hAnsi="Calibri Light" w:cs="Calibri Light"/>
-        </w:rPr>
-      </w:pPr>
-      <w:r>
-        <w:rPr>
-          <w:rFonts w:ascii="Calibri Light" w:hAnsi="Calibri Light" w:cs="Calibri Light"/>
-        </w:rPr>
-        <w:t>• Delivered 18+ production AI/automation solutions in 4 months across Microsoft 365, EHR migration, inventory, and reporting workflows</w:t>
+        <w:t xml:space="preserve">• </w:t>
+      </w:r>
+      <w:r>
+        <w:rPr>
+          <w:rFonts w:ascii="Calibri Light" w:hAnsi="Calibri Light" w:cs="Calibri Light"/>
+        </w:rPr>
+        <w:t>Designed, built, and s</w:t>
+      </w:r>
+      <w:r>
+        <w:rPr>
+          <w:rFonts w:ascii="Calibri Light" w:hAnsi="Calibri Light" w:cs="Calibri Light"/>
+        </w:rPr>
+        <w:t xml:space="preserve">caled ORBIT </w:t>
+      </w:r>
+      <w:r>
+        <w:rPr>
+          <w:rFonts w:ascii="Calibri Light" w:hAnsi="Calibri Light" w:cs="Calibri Light"/>
+        </w:rPr>
+        <w:t xml:space="preserve">operating room </w:t>
+      </w:r>
+      <w:r>
+        <w:rPr>
+          <w:rFonts w:ascii="Calibri Light" w:hAnsi="Calibri Light" w:cs="Calibri Light"/>
+        </w:rPr>
+        <w:t>inventory</w:t>
+      </w:r>
+      <w:r>
+        <w:rPr>
+          <w:rFonts w:ascii="Calibri Light" w:hAnsi="Calibri Light" w:cs="Calibri Light"/>
+        </w:rPr>
+        <w:t xml:space="preserve"> barcode</w:t>
+      </w:r>
+      <w:r>
+        <w:rPr>
+          <w:rFonts w:ascii="Calibri Light" w:hAnsi="Calibri Light" w:cs="Calibri Light"/>
+        </w:rPr>
+        <w:t xml:space="preserve"> tracking </w:t>
+      </w:r>
+      <w:r>
+        <w:rPr>
+          <w:rFonts w:ascii="Calibri Light" w:hAnsi="Calibri Light" w:cs="Calibri Light"/>
+        </w:rPr>
+        <w:t xml:space="preserve">and preference card </w:t>
+      </w:r>
+      <w:r>
+        <w:rPr>
+          <w:rFonts w:ascii="Calibri Light" w:hAnsi="Calibri Light" w:cs="Calibri Light"/>
+        </w:rPr>
+        <w:t xml:space="preserve">system to multiple locations (SQL Server + Python </w:t>
+      </w:r>
+      <w:r>
+        <w:rPr>
+          <w:rFonts w:ascii="Calibri Light" w:hAnsi="Calibri Light" w:cs="Calibri Light"/>
+        </w:rPr>
+        <w:t>web application</w:t>
+      </w:r>
+      <w:r>
+        <w:rPr>
+          <w:rFonts w:ascii="Calibri Light" w:hAnsi="Calibri Light" w:cs="Calibri Light"/>
+        </w:rPr>
+        <w:t>)</w:t>
+      </w:r>
+    </w:p>
+    <w:p>
+      <w:pPr>
+        <w:rPr>
+          <w:rFonts w:ascii="Calibri Light" w:hAnsi="Calibri Light" w:cs="Calibri Light"/>
+        </w:rPr>
+      </w:pPr>
+      <w:r>
+        <w:rPr>
+          <w:rFonts w:ascii="Calibri Light" w:hAnsi="Calibri Light" w:cs="Calibri Light"/>
+        </w:rPr>
+        <w:t xml:space="preserve">• Built “MISSION CONTROL” </w:t>
+      </w:r>
+      <w:r>
+        <w:rPr>
+          <w:rFonts w:ascii="Calibri Light" w:hAnsi="Calibri Light" w:cs="Calibri Light"/>
+        </w:rPr>
+        <w:t>patient</w:t>
+      </w:r>
+      <w:r>
+        <w:rPr>
+          <w:rFonts w:ascii="Calibri Light" w:hAnsi="Calibri Light" w:cs="Calibri Light"/>
+        </w:rPr>
+        <w:t xml:space="preserve"> monitoring dashboard </w:t>
+      </w:r>
+      <w:r>
+        <w:rPr>
+          <w:rFonts w:ascii="Calibri Light" w:hAnsi="Calibri Light" w:cs="Calibri Light"/>
+        </w:rPr>
+        <w:t xml:space="preserve">web app </w:t>
+      </w:r>
+      <w:r>
+        <w:rPr>
+          <w:rFonts w:ascii="Calibri Light" w:hAnsi="Calibri Light" w:cs="Calibri Light"/>
+        </w:rPr>
+        <w:t>by ingesting ADT data</w:t>
+      </w:r>
+    </w:p>
+    <w:p>
+      <w:pPr>
+        <w:rPr>
+          <w:rFonts w:ascii="Calibri Light" w:hAnsi="Calibri Light" w:cs="Calibri Light"/>
+        </w:rPr>
+      </w:pPr>
+      <w:r>
+        <w:rPr>
+          <w:rFonts w:ascii="Calibri Light" w:hAnsi="Calibri Light" w:cs="Calibri Light"/>
+        </w:rPr>
+        <w:t xml:space="preserve">• Led HL7/FHIR </w:t>
+      </w:r>
+      <w:r>
+        <w:rPr>
+          <w:rFonts w:ascii="Calibri Light" w:hAnsi="Calibri Light" w:cs="Calibri Light"/>
+        </w:rPr>
+        <w:t>server application development for patient Sepsis alerts</w:t>
+      </w:r>
+    </w:p>
+    <w:p>
+      <w:pPr>
+        <w:rPr>
+          <w:rFonts w:ascii="Calibri Light" w:hAnsi="Calibri Light" w:cs="Calibri Light"/>
+        </w:rPr>
+      </w:pPr>
+      <w:r>
+        <w:rPr>
+          <w:rFonts w:ascii="Calibri Light" w:hAnsi="Calibri Light" w:cs="Calibri Light"/>
+        </w:rPr>
+        <w:t>• Deployed private LLM on air-gapped Linux server using Docker, enabling secure on-network AI inference without external internet access</w:t>
+      </w:r>
+    </w:p>
+    <w:p>
+      <w:pPr>
+        <w:rPr>
+          <w:rFonts w:ascii="Calibri Light" w:hAnsi="Calibri Light" w:cs="Calibri Light"/>
+        </w:rPr>
+      </w:pPr>
+      <w:r>
+        <w:rPr>
+          <w:rFonts w:ascii="Calibri Light" w:hAnsi="Calibri Light" w:cs="Calibri Light"/>
+        </w:rPr>
+        <w:t xml:space="preserve">• Delivered 18+ production AI/automation solutions in 4 months across Microsoft </w:t>
+      </w:r>
+      <w:r>
+        <w:rPr>
+          <w:rFonts w:ascii="Calibri Light" w:hAnsi="Calibri Light" w:cs="Calibri Light"/>
+        </w:rPr>
+        <w:t>Copilot</w:t>
+      </w:r>
+      <w:r>
+        <w:rPr>
+          <w:rFonts w:ascii="Calibri Light" w:hAnsi="Calibri Light" w:cs="Calibri Light"/>
+        </w:rPr>
+        <w:t>, EHR migration, inventory, and reporting workflows</w:t>
       </w:r>
     </w:p>
     <w:p>
@@ -1040,36 +1232,53 @@
           <w:rFonts w:ascii="Calibri Light" w:hAnsi="Calibri Light" w:cs="Calibri Light"/>
         </w:rPr>
       </w:pPr>
-    </w:p>
-    <w:p>
-      <w:pPr>
-        <w:rPr>
-          <w:rFonts w:ascii="Calibri Light" w:hAnsi="Calibri Light" w:cs="Calibri Light"/>
-        </w:rPr>
-      </w:pPr>
-      <w:r>
-        <w:rPr>
-          <w:rFonts w:ascii="Calibri Light" w:hAnsi="Calibri Light" w:cs="Calibri Light"/>
-        </w:rPr>
-        <w:t>Technologies: Microsoft Azure AI, Python, SQL Server, .NET Core, HL7/FHIR, Microsoft 365, Pandas</w:t>
-      </w:r>
-    </w:p>
-    <w:p>
-      <w:pPr>
-        <w:rPr>
-          <w:rFonts w:ascii="Calibri Light" w:hAnsi="Calibri Light" w:cs="Calibri Light"/>
-        </w:rPr>
-      </w:pPr>
-    </w:p>
-    <w:p>
-      <w:pPr>
-        <w:rPr>
-          <w:rFonts w:ascii="Calibri Light" w:hAnsi="Calibri Light" w:cs="Calibri Light"/>
-        </w:rPr>
-      </w:pPr>
-      <w:r>
-        <w:rPr>
-          <w:rFonts w:ascii="Calibri Light" w:hAnsi="Calibri Light" w:cs="Calibri Light"/>
+      <w:r>
+        <w:rPr>
+          <w:rFonts w:ascii="Calibri Light" w:hAnsi="Calibri Light" w:cs="Calibri Light"/>
+        </w:rPr>
+        <w:t xml:space="preserve">• </w:t>
+      </w:r>
+      <w:r>
+        <w:rPr>
+          <w:rFonts w:ascii="Calibri Light" w:hAnsi="Calibri Light" w:cs="Calibri Light"/>
+        </w:rPr>
+        <w:t xml:space="preserve">Technologies: Microsoft Azure AI, Python, SQL Server, IIS, HL7/FHIR, Microsoft 365, Linux, Docker, </w:t>
+      </w:r>
+      <w:proofErr w:type="spellStart"/>
+      <w:r>
+        <w:rPr>
+          <w:rFonts w:ascii="Calibri Light" w:hAnsi="Calibri Light" w:cs="Calibri Light"/>
+        </w:rPr>
+        <w:t>Huggingface</w:t>
+      </w:r>
+      <w:proofErr w:type="spellEnd"/>
+      <w:r>
+        <w:rPr>
+          <w:rFonts w:ascii="Calibri Light" w:hAnsi="Calibri Light" w:cs="Calibri Light"/>
+        </w:rPr>
+        <w:t>, Claude</w:t>
+      </w:r>
+    </w:p>
+    <w:p>
+      <w:pPr>
+        <w:rPr>
+          <w:rFonts w:ascii="Calibri Light" w:hAnsi="Calibri Light" w:cs="Calibri Light"/>
+        </w:rPr>
+      </w:pPr>
+    </w:p>
+    <w:p>
+      <w:pPr>
+        <w:rPr>
+          <w:rFonts w:ascii="Calibri Light" w:hAnsi="Calibri Light" w:cs="Calibri Light"/>
+          <w:b/>
+          <w:bCs/>
+        </w:rPr>
+      </w:pPr>
+      <w:r>
+        <w:rPr>
+          <w:rFonts w:ascii="Calibri Light" w:hAnsi="Calibri Light" w:cs="Calibri Light"/>
+          <w:b/>
+          <w:bCs/>
         </w:rPr>
         <w:t>IT SYSTEMS ANALYST (Intern → Full Rotation) | DHR Health</w:t>
       </w:r>
@@ -1119,101 +1328,20 @@
           <w:rFonts w:ascii="Calibri Light" w:hAnsi="Calibri Light" w:cs="Calibri Light"/>
         </w:rPr>
       </w:pPr>
-      <w:r>
-        <w:rPr>
-          <w:rFonts w:ascii="Calibri Light" w:hAnsi="Calibri Light" w:cs="Calibri Light"/>
-        </w:rPr>
-        <w:t>• Shadowed OR (Operating Room) staff to map real clinical workflows and translate needs into IT requirements</w:t>
-      </w:r>
-    </w:p>
-    <w:p>
-      <w:pPr>
-        <w:rPr>
-          <w:rFonts w:ascii="Calibri Light" w:hAnsi="Calibri Light" w:cs="Calibri Light"/>
-        </w:rPr>
-      </w:pPr>
-      <w:r>
-        <w:rPr>
-          <w:rFonts w:ascii="Calibri Light" w:hAnsi="Calibri Light" w:cs="Calibri Light"/>
-        </w:rPr>
-        <w:t>• Selected for accelerated promotion to AI Engineering team based on performance</w:t>
-      </w:r>
-    </w:p>
-    <w:p>
-      <w:pPr>
-        <w:rPr>
-          <w:rFonts w:ascii="Calibri Light" w:hAnsi="Calibri Light" w:cs="Calibri Light"/>
-        </w:rPr>
-      </w:pPr>
-    </w:p>
-    <w:p>
-      <w:pPr>
-        <w:rPr>
-          <w:rFonts w:ascii="Calibri Light" w:hAnsi="Calibri Light" w:cs="Calibri Light"/>
-        </w:rPr>
-      </w:pPr>
-      <w:r>
-        <w:rPr>
-          <w:rFonts w:ascii="Calibri Light" w:hAnsi="Calibri Light" w:cs="Calibri Light"/>
-        </w:rPr>
-        <w:t>FOUNDER &amp; TECHNICAL LEAD | Luigi AI</w:t>
-      </w:r>
-    </w:p>
-    <w:p>
-      <w:pPr>
-        <w:rPr>
-          <w:rFonts w:ascii="Calibri Light" w:hAnsi="Calibri Light" w:cs="Calibri Light"/>
-        </w:rPr>
-      </w:pPr>
-      <w:r>
-        <w:rPr>
-          <w:rFonts w:ascii="Calibri Light" w:hAnsi="Calibri Light" w:cs="Calibri Light"/>
-        </w:rPr>
-        <w:t>2025 – Present | AI Consulting Startup</w:t>
-      </w:r>
-    </w:p>
-    <w:p>
-      <w:pPr>
-        <w:rPr>
-          <w:rFonts w:ascii="Calibri Light" w:hAnsi="Calibri Light" w:cs="Calibri Light"/>
-        </w:rPr>
-      </w:pPr>
-      <w:r>
-        <w:rPr>
-          <w:rFonts w:ascii="Calibri Light" w:hAnsi="Calibri Light" w:cs="Calibri Light"/>
-        </w:rPr>
-        <w:t>• Provide AI automation and custom software services</w:t>
-      </w:r>
-    </w:p>
-    <w:p>
-      <w:pPr>
-        <w:rPr>
-          <w:rFonts w:ascii="Calibri Light" w:hAnsi="Calibri Light" w:cs="Calibri Light"/>
-        </w:rPr>
-      </w:pPr>
-      <w:r>
-        <w:rPr>
-          <w:rFonts w:ascii="Calibri Light" w:hAnsi="Calibri Light" w:cs="Calibri Light"/>
-        </w:rPr>
-        <w:t>Website: [Luigi AI platform]</w:t>
-      </w:r>
-    </w:p>
-    <w:p>
-      <w:pPr>
-        <w:rPr>
-          <w:rFonts w:ascii="Calibri Light" w:hAnsi="Calibri Light" w:cs="Calibri Light"/>
-        </w:rPr>
-      </w:pPr>
-    </w:p>
-    <w:p>
-      <w:pPr>
-        <w:rPr>
-          <w:rFonts w:ascii="Calibri Light" w:hAnsi="Calibri Light" w:cs="Calibri Light"/>
-        </w:rPr>
-      </w:pPr>
-      <w:r>
-        <w:rPr>
-          <w:rFonts w:ascii="Calibri Light" w:hAnsi="Calibri Light" w:cs="Calibri Light"/>
+    </w:p>
+    <w:p>
+      <w:pPr>
+        <w:rPr>
+          <w:rFonts w:ascii="Calibri Light" w:hAnsi="Calibri Light" w:cs="Calibri Light"/>
+          <w:b/>
+          <w:bCs/>
+        </w:rPr>
+      </w:pPr>
+      <w:r>
+        <w:rPr>
+          <w:rFonts w:ascii="Calibri Light" w:hAnsi="Calibri Light" w:cs="Calibri Light"/>
+          <w:b/>
+          <w:bCs/>
         </w:rPr>
         <w:t>RESEARCH ASSOCIATE | Doctors Hospital at Renaissance</w:t>
       </w:r>
@@ -1241,25 +1369,29 @@
         <w:rPr>
           <w:rFonts w:ascii="Calibri Light" w:hAnsi="Calibri Light" w:cs="Calibri Light"/>
         </w:rPr>
-        <w:t>• Supported clinical trials and healthcare research initiatives; contributed to Zika Virus DNA Vaccine Phase 2/2B clinical trial</w:t>
-      </w:r>
-    </w:p>
-    <w:p>
-      <w:pPr>
-        <w:rPr>
-          <w:rFonts w:ascii="Calibri Light" w:hAnsi="Calibri Light" w:cs="Calibri Light"/>
-        </w:rPr>
-      </w:pPr>
-    </w:p>
-    <w:p>
-      <w:pPr>
-        <w:rPr>
-          <w:rFonts w:ascii="Calibri Light" w:hAnsi="Calibri Light" w:cs="Calibri Light"/>
-        </w:rPr>
-      </w:pPr>
-      <w:r>
-        <w:rPr>
-          <w:rFonts w:ascii="Calibri Light" w:hAnsi="Calibri Light" w:cs="Calibri Light"/>
+        <w:t>Supported clinical trials and healthcare research initiatives; contributed to Zika Virus DNA Vaccine Phase 2/2B clinical trial</w:t>
+      </w:r>
+    </w:p>
+    <w:p>
+      <w:pPr>
+        <w:rPr>
+          <w:rFonts w:ascii="Calibri Light" w:hAnsi="Calibri Light" w:cs="Calibri Light"/>
+        </w:rPr>
+      </w:pPr>
+    </w:p>
+    <w:p>
+      <w:pPr>
+        <w:rPr>
+          <w:rFonts w:ascii="Calibri Light" w:hAnsi="Calibri Light" w:cs="Calibri Light"/>
+          <w:b/>
+          <w:bCs/>
+        </w:rPr>
+      </w:pPr>
+      <w:r>
+        <w:rPr>
+          <w:rFonts w:ascii="Calibri Light" w:hAnsi="Calibri Light" w:cs="Calibri Light"/>
+          <w:b/>
+          <w:bCs/>
         </w:rPr>
         <w:t>MCAT MASTERY TUTOR</w:t>
       </w:r>
@@ -1274,7 +1406,6 @@
         <w:rPr>
           <w:rFonts w:ascii="Calibri Light" w:hAnsi="Calibri Light" w:cs="Calibri Light"/>
         </w:rPr>
-        <w:lastRenderedPageBreak/>
         <w:t>2018 | Virtual Tutoring</w:t>
       </w:r>
     </w:p>
@@ -1302,11 +1433,15 @@
       <w:pPr>
         <w:rPr>
           <w:rFonts w:ascii="Calibri Light" w:hAnsi="Calibri Light" w:cs="Calibri Light"/>
-        </w:rPr>
-      </w:pPr>
-      <w:r>
-        <w:rPr>
-          <w:rFonts w:ascii="Calibri Light" w:hAnsi="Calibri Light" w:cs="Calibri Light"/>
+          <w:b/>
+          <w:bCs/>
+        </w:rPr>
+      </w:pPr>
+      <w:r>
+        <w:rPr>
+          <w:rFonts w:ascii="Calibri Light" w:hAnsi="Calibri Light" w:cs="Calibri Light"/>
+          <w:b/>
+          <w:bCs/>
         </w:rPr>
         <w:t>ASSISTANT TO LEAD STUDY COORDINATOR | Doctors Hospital at Renaissance</w:t>
       </w:r>
@@ -1336,14 +1471,6 @@
         </w:rPr>
         <w:t>Supported clinical research operations including data entry, analysis, and research protocol management.</w:t>
       </w:r>
-    </w:p>
-    <w:p>
-      <w:pPr>
-        <w:rPr>
-          <w:rFonts w:ascii="Calibri Light" w:hAnsi="Calibri Light" w:cs="Calibri Light"/>
-          <w:iCs/>
-        </w:rPr>
-      </w:pPr>
     </w:p>
     <w:p>
       <w:pPr>
@@ -1367,6 +1494,7 @@
           <w:sz w:val="32"/>
           <w:szCs w:val="32"/>
         </w:rPr>
+        <w:lastRenderedPageBreak/>
         <w:t>E</w:t>
       </w:r>
       <w:r>
@@ -1385,12 +1513,12 @@
           <w:tab w:val="left" w:pos="2400"/>
         </w:tabs>
         <w:rPr>
-          <w:rFonts w:ascii="Calibri Light" w:hAnsi="Calibri Light" w:cs="Calibri Light"/>
-        </w:rPr>
-      </w:pPr>
-      <w:r>
-        <w:rPr>
-          <w:rFonts w:ascii="Calibri Light" w:hAnsi="Calibri Light" w:cs="Calibri Light"/>
+          <w:rFonts w:ascii="Calibri" w:hAnsi="Calibri" w:cs="Calibri"/>
+        </w:rPr>
+      </w:pPr>
+      <w:r>
+        <w:rPr>
+          <w:rFonts w:ascii="Calibri" w:hAnsi="Calibri" w:cs="Calibri"/>
         </w:rPr>
         <w:t>BAYLOR UNIVERSITY | Waco, Texas</w:t>
       </w:r>
@@ -1491,12 +1619,12 @@
           <w:tab w:val="left" w:pos="2400"/>
         </w:tabs>
         <w:rPr>
-          <w:rFonts w:ascii="Calibri Light" w:hAnsi="Calibri Light" w:cs="Calibri Light"/>
-        </w:rPr>
-      </w:pPr>
-      <w:r>
-        <w:rPr>
-          <w:rFonts w:ascii="Calibri Light" w:hAnsi="Calibri Light" w:cs="Calibri Light"/>
+          <w:rFonts w:ascii="Calibri" w:hAnsi="Calibri" w:cs="Calibri"/>
+        </w:rPr>
+      </w:pPr>
+      <w:r>
+        <w:rPr>
+          <w:rFonts w:ascii="Calibri" w:hAnsi="Calibri" w:cs="Calibri"/>
         </w:rPr>
         <w:t>UNIVERSITY OF TEXAS HEALTH SCIENCE CENTER SAN ANTONIO</w:t>
       </w:r>
@@ -1581,14 +1709,20 @@
           <w:tab w:val="left" w:pos="2400"/>
         </w:tabs>
         <w:rPr>
-          <w:rFonts w:ascii="Calibri Light" w:hAnsi="Calibri Light" w:cs="Calibri Light"/>
-        </w:rPr>
-      </w:pPr>
-      <w:r>
-        <w:rPr>
-          <w:rFonts w:ascii="Calibri Light" w:hAnsi="Calibri Light" w:cs="Calibri Light"/>
-        </w:rPr>
-        <w:t>DANESHGAH SHAHEED BEHESHTI | Isfahan, Iran</w:t>
+          <w:rFonts w:ascii="Calibri" w:hAnsi="Calibri" w:cs="Calibri"/>
+        </w:rPr>
+      </w:pPr>
+      <w:r>
+        <w:rPr>
+          <w:rFonts w:ascii="Calibri" w:hAnsi="Calibri" w:cs="Calibri"/>
+        </w:rPr>
+        <w:t>DABEERESTAN</w:t>
+      </w:r>
+      <w:r>
+        <w:rPr>
+          <w:rFonts w:ascii="Calibri" w:hAnsi="Calibri" w:cs="Calibri"/>
+        </w:rPr>
+        <w:t xml:space="preserve"> SHAHEED BEHESHTI | Isfahan, Iran</w:t>
       </w:r>
     </w:p>
     <w:p>
@@ -1605,22 +1739,6 @@
           <w:rFonts w:ascii="Calibri Light" w:hAnsi="Calibri Light" w:cs="Calibri Light"/>
         </w:rPr>
         <w:t>High School Diploma | 2014 – 2015</w:t>
-      </w:r>
-    </w:p>
-    <w:p>
-      <w:pPr>
-        <w:tabs>
-          <w:tab w:val="left" w:pos="2400"/>
-        </w:tabs>
-        <w:rPr>
-          <w:rFonts w:ascii="Calibri Light" w:hAnsi="Calibri Light" w:cs="Calibri Light"/>
-        </w:rPr>
-      </w:pPr>
-      <w:r>
-        <w:rPr>
-          <w:rFonts w:ascii="Calibri Light" w:hAnsi="Calibri Light" w:cs="Calibri Light"/>
-        </w:rPr>
-        <w:t>• GED obtained in 2015</w:t>
       </w:r>
     </w:p>
     <w:p>
@@ -1921,6 +2039,13 @@
     </w:p>
     <w:p>
       <w:pPr>
+        <w:rPr>
+          <w:rFonts w:ascii="Calibri Light" w:hAnsi="Calibri Light" w:cs="Calibri Light"/>
+        </w:rPr>
+      </w:pPr>
+    </w:p>
+    <w:p>
+      <w:pPr>
         <w:pBdr>
           <w:top w:val="single" w:sz="4" w:space="1" w:color="auto"/>
           <w:bottom w:val="single" w:sz="4" w:space="1" w:color="auto"/>
@@ -2050,7 +2175,6 @@
         <w:rPr>
           <w:rFonts w:ascii="Calibri Light" w:hAnsi="Calibri Light" w:cs="Calibri Light"/>
         </w:rPr>
-        <w:lastRenderedPageBreak/>
         <w:t xml:space="preserve">“VRC 705: A Phase 2/2B Randomized Trial to Evaluate the Safety, Immunogenicity and Efficacy of a Zika Virus DNA Vaccine in Healthy Adults and Adolescents” – </w:t>
       </w:r>
       <w:r>
@@ -2231,30 +2355,6 @@
         </w:rPr>
         <w:t>Baylor University 2017</w:t>
       </w:r>
-    </w:p>
-    <w:p>
-      <w:pPr>
-        <w:pStyle w:val="ListParagraph"/>
-        <w:rPr>
-          <w:rFonts w:ascii="Calibri Light" w:hAnsi="Calibri Light" w:cs="Calibri Light"/>
-          <w:b/>
-          <w:bCs/>
-          <w:iCs/>
-          <w:u w:val="single"/>
-        </w:rPr>
-      </w:pPr>
-    </w:p>
-    <w:p>
-      <w:pPr>
-        <w:pStyle w:val="ListParagraph"/>
-        <w:rPr>
-          <w:rFonts w:ascii="Calibri Light" w:hAnsi="Calibri Light" w:cs="Calibri Light"/>
-          <w:b/>
-          <w:bCs/>
-          <w:iCs/>
-          <w:u w:val="single"/>
-        </w:rPr>
-      </w:pPr>
     </w:p>
     <w:p>
       <w:pPr>
@@ -2278,7 +2378,8 @@
           <w:sz w:val="32"/>
           <w:szCs w:val="32"/>
         </w:rPr>
-        <w:t>P</w:t>
+        <w:lastRenderedPageBreak/>
+        <w:t>C</w:t>
       </w:r>
       <w:r>
         <w:rPr>
@@ -2287,7 +2388,7 @@
           <w:sz w:val="28"/>
           <w:szCs w:val="28"/>
         </w:rPr>
-        <w:t>ROFESSIONAL</w:t>
+        <w:t>AREER</w:t>
       </w:r>
       <w:r>
         <w:rPr>
@@ -2296,7 +2397,16 @@
           <w:sz w:val="32"/>
           <w:szCs w:val="32"/>
         </w:rPr>
-        <w:t xml:space="preserve"> P</w:t>
+        <w:t xml:space="preserve"> </w:t>
+      </w:r>
+      <w:r>
+        <w:rPr>
+          <w:rFonts w:ascii="Calibri" w:hAnsi="Calibri" w:cs="Calibri"/>
+          <w:color w:val="000000"/>
+          <w:sz w:val="32"/>
+          <w:szCs w:val="32"/>
+        </w:rPr>
+        <w:t>T</w:t>
       </w:r>
       <w:r>
         <w:rPr>
@@ -2305,7 +2415,7 @@
           <w:sz w:val="28"/>
           <w:szCs w:val="28"/>
         </w:rPr>
-        <w:t>ROFILE</w:t>
+        <w:t>RANSITION</w:t>
       </w:r>
     </w:p>
     <w:p>

</xml_diff>